<commit_message>
update managing gis data tutorial
</commit_message>
<xml_diff>
--- a/Managing_GIS_data.docx
+++ b/Managing_GIS_data.docx
@@ -123,47 +123,7 @@
                 <w:color w:val="000000"/>
                 <w:shd w:val="clear" w:color="auto" w:fill="F2F2F2"/>
               </w:rPr>
-              <w:t>3</w:t>
-            </w:r>
-            <w:r>
-              <w:rPr>
-                <w:rFonts w:cs="Arial"/>
-                <w:color w:val="000000"/>
-                <w:shd w:val="clear" w:color="auto" w:fill="F2F2F2"/>
-              </w:rPr>
-              <w:t>)</w:t>
-            </w:r>
-            <w:r>
-              <w:rPr>
-                <w:rFonts w:cs="Arial"/>
-                <w:color w:val="000000"/>
-                <w:shd w:val="clear" w:color="auto" w:fill="F2F2F2"/>
-              </w:rPr>
-              <w:t>,</w:t>
-            </w:r>
-            <w:r>
-              <w:rPr>
-                <w:rFonts w:cs="Arial"/>
-                <w:color w:val="000000"/>
-                <w:shd w:val="clear" w:color="auto" w:fill="F2F2F2"/>
-              </w:rPr>
-              <w:t xml:space="preserve"> on a USB stick</w:t>
-            </w:r>
-            <w:r>
-              <w:rPr>
-                <w:rFonts w:cs="Arial"/>
-                <w:color w:val="000000"/>
-                <w:shd w:val="clear" w:color="auto" w:fill="F2F2F2"/>
-              </w:rPr>
-              <w:t>, in some other convenient location</w:t>
-            </w:r>
-            <w:r>
-              <w:rPr>
-                <w:rFonts w:cs="Arial"/>
-                <w:color w:val="000000"/>
-                <w:shd w:val="clear" w:color="auto" w:fill="F2F2F2"/>
-              </w:rPr>
-              <w:t>.</w:t>
+              <w:t>3), on a USB stick, in some other convenient location.</w:t>
             </w:r>
           </w:p>
           <w:p>
@@ -256,7 +216,25 @@
                 <w:sz w:val="24"/>
                 <w:szCs w:val="24"/>
               </w:rPr>
-              <w:t xml:space="preserve"> file to your newly created </w:t>
+              <w:t xml:space="preserve"> file to </w:t>
+            </w:r>
+            <w:r>
+              <w:rPr>
+                <w:rFonts w:eastAsia="Times New Roman" w:cs="Arial"/>
+                <w:color w:val="000000"/>
+                <w:sz w:val="24"/>
+                <w:szCs w:val="24"/>
+              </w:rPr>
+              <w:t xml:space="preserve">a “data” subfolder in </w:t>
+            </w:r>
+            <w:r>
+              <w:rPr>
+                <w:rFonts w:eastAsia="Times New Roman" w:cs="Arial"/>
+                <w:color w:val="000000"/>
+                <w:sz w:val="24"/>
+                <w:szCs w:val="24"/>
+              </w:rPr>
+              <w:t xml:space="preserve">your newly created </w:t>
             </w:r>
             <w:r>
               <w:rPr>
@@ -275,7 +253,25 @@
                 <w:sz w:val="24"/>
                 <w:szCs w:val="24"/>
               </w:rPr>
-              <w:t xml:space="preserve"> directory. </w:t>
+              <w:t xml:space="preserve"> </w:t>
+            </w:r>
+            <w:r>
+              <w:rPr>
+                <w:rFonts w:eastAsia="Times New Roman" w:cs="Arial"/>
+                <w:color w:val="000000"/>
+                <w:sz w:val="24"/>
+                <w:szCs w:val="24"/>
+              </w:rPr>
+              <w:t>folder</w:t>
+            </w:r>
+            <w:r>
+              <w:rPr>
+                <w:rFonts w:eastAsia="Times New Roman" w:cs="Arial"/>
+                <w:color w:val="000000"/>
+                <w:sz w:val="24"/>
+                <w:szCs w:val="24"/>
+              </w:rPr>
+              <w:t xml:space="preserve">. </w:t>
             </w:r>
           </w:p>
         </w:tc>
@@ -373,15 +369,13 @@
     </w:p>
     <w:p>
       <w:r>
-        <w:t xml:space="preserve">Note that most ArcCatalog functionality can be achieved through the Catalog window in ArcMap. As such, using ArcCatalog is usually not necessary, but we are including a lesson it </w:t>
-      </w:r>
-      <w:proofErr w:type="spellStart"/>
-      <w:r>
-        <w:t>it</w:t>
-      </w:r>
-      <w:proofErr w:type="spellEnd"/>
-      <w:r>
-        <w:t xml:space="preserve"> here for completeness. </w:t>
+        <w:t>Note that most ArcCatalog functionality can be achieved through the Catalog window in ArcMap. As such, using ArcCatalog is usually not necessary, but we are including a lesson i</w:t>
+      </w:r>
+      <w:r>
+        <w:t>n</w:t>
+      </w:r>
+      <w:r>
+        <w:t xml:space="preserve"> it here for completeness. </w:t>
       </w:r>
     </w:p>
     <w:p>
@@ -1679,8 +1673,6 @@
           <w:rFonts w:cs="Arial"/>
         </w:rPr>
       </w:pPr>
-      <w:bookmarkStart w:id="3" w:name="_GoBack"/>
-      <w:bookmarkEnd w:id="3"/>
       <w:r>
         <w:rPr>
           <w:rFonts w:cs="Arial"/>
@@ -1689,7 +1681,261 @@
         <mc:AlternateContent>
           <mc:Choice Requires="wps">
             <w:drawing>
-              <wp:anchor distT="45720" distB="45720" distL="114300" distR="114300" simplePos="0" relativeHeight="251659264" behindDoc="0" locked="0" layoutInCell="1" allowOverlap="1" wp14:anchorId="18AF6CF0" wp14:editId="10A7CD1F">
+              <wp:anchor distT="45720" distB="45720" distL="114300" distR="114300" simplePos="0" relativeHeight="251683840" behindDoc="0" locked="0" layoutInCell="1" allowOverlap="1" wp14:anchorId="769ACC57" wp14:editId="372C7E23">
+                <wp:simplePos x="0" y="0"/>
+                <wp:positionH relativeFrom="column">
+                  <wp:posOffset>2552700</wp:posOffset>
+                </wp:positionH>
+                <wp:positionV relativeFrom="paragraph">
+                  <wp:posOffset>2539</wp:posOffset>
+                </wp:positionV>
+                <wp:extent cx="1263650" cy="128507"/>
+                <wp:effectExtent l="0" t="0" r="0" b="5080"/>
+                <wp:wrapNone/>
+                <wp:docPr id="37" name="Text Box 2"/>
+                <wp:cNvGraphicFramePr>
+                  <a:graphicFrameLocks xmlns:a="http://schemas.openxmlformats.org/drawingml/2006/main"/>
+                </wp:cNvGraphicFramePr>
+                <a:graphic xmlns:a="http://schemas.openxmlformats.org/drawingml/2006/main">
+                  <a:graphicData uri="http://schemas.microsoft.com/office/word/2010/wordprocessingShape">
+                    <wps:wsp>
+                      <wps:cNvSpPr txBox="1">
+                        <a:spLocks noChangeArrowheads="1"/>
+                      </wps:cNvSpPr>
+                      <wps:spPr bwMode="auto">
+                        <a:xfrm>
+                          <a:off x="0" y="0"/>
+                          <a:ext cx="1263650" cy="128507"/>
+                        </a:xfrm>
+                        <a:prstGeom prst="rect">
+                          <a:avLst/>
+                        </a:prstGeom>
+                        <a:solidFill>
+                          <a:schemeClr val="bg1"/>
+                        </a:solidFill>
+                        <a:ln w="9525">
+                          <a:noFill/>
+                          <a:miter lim="800000"/>
+                          <a:headEnd/>
+                          <a:tailEnd/>
+                        </a:ln>
+                      </wps:spPr>
+                      <wps:txbx>
+                        <w:txbxContent>
+                          <w:p>
+                            <w:pPr>
+                              <w:spacing w:before="0" w:after="0" w:line="240" w:lineRule="auto"/>
+                              <w:rPr>
+                                <w:sz w:val="16"/>
+                                <w:szCs w:val="16"/>
+                              </w:rPr>
+                            </w:pPr>
+                            <w:r>
+                              <w:rPr>
+                                <w:sz w:val="16"/>
+                                <w:szCs w:val="16"/>
+                              </w:rPr>
+                              <w:t>Lab 3</w:t>
+                            </w:r>
+                            <w:r>
+                              <w:rPr>
+                                <w:sz w:val="16"/>
+                                <w:szCs w:val="16"/>
+                              </w:rPr>
+                              <w:t>\data</w:t>
+                            </w:r>
+                          </w:p>
+                        </w:txbxContent>
+                      </wps:txbx>
+                      <wps:bodyPr rot="0" vert="horz" wrap="square" lIns="0" tIns="0" rIns="0" bIns="0" anchor="t" anchorCtr="0">
+                        <a:noAutofit/>
+                      </wps:bodyPr>
+                    </wps:wsp>
+                  </a:graphicData>
+                </a:graphic>
+                <wp14:sizeRelH relativeFrom="margin">
+                  <wp14:pctWidth>0</wp14:pctWidth>
+                </wp14:sizeRelH>
+                <wp14:sizeRelV relativeFrom="margin">
+                  <wp14:pctHeight>0</wp14:pctHeight>
+                </wp14:sizeRelV>
+              </wp:anchor>
+            </w:drawing>
+          </mc:Choice>
+          <mc:Fallback>
+            <w:pict>
+              <v:shapetype w14:anchorId="769ACC57" id="_x0000_t202" coordsize="21600,21600" o:spt="202" path="m,l,21600r21600,l21600,xe">
+                <v:stroke joinstyle="miter"/>
+                <v:path gradientshapeok="t" o:connecttype="rect"/>
+              </v:shapetype>
+              <v:shape id="Text Box 2" o:spid="_x0000_s1026" type="#_x0000_t202" style="position:absolute;margin-left:201pt;margin-top:.2pt;width:99.5pt;height:10.1pt;z-index:251683840;visibility:visible;mso-wrap-style:square;mso-width-percent:0;mso-height-percent:0;mso-wrap-distance-left:9pt;mso-wrap-distance-top:3.6pt;mso-wrap-distance-right:9pt;mso-wrap-distance-bottom:3.6pt;mso-position-horizontal:absolute;mso-position-horizontal-relative:text;mso-position-vertical:absolute;mso-position-vertical-relative:text;mso-width-percent:0;mso-height-percent:0;mso-width-relative:margin;mso-height-relative:margin;v-text-anchor:top" o:gfxdata="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" fillcolor="white [3212]" stroked="f">
+                <v:textbox inset="0,0,0,0">
+                  <w:txbxContent>
+                    <w:p>
+                      <w:pPr>
+                        <w:spacing w:before="0" w:after="0" w:line="240" w:lineRule="auto"/>
+                        <w:rPr>
+                          <w:sz w:val="16"/>
+                          <w:szCs w:val="16"/>
+                        </w:rPr>
+                      </w:pPr>
+                      <w:r>
+                        <w:rPr>
+                          <w:sz w:val="16"/>
+                          <w:szCs w:val="16"/>
+                        </w:rPr>
+                        <w:t>Lab 3</w:t>
+                      </w:r>
+                      <w:r>
+                        <w:rPr>
+                          <w:sz w:val="16"/>
+                          <w:szCs w:val="16"/>
+                        </w:rPr>
+                        <w:t>\data</w:t>
+                      </w:r>
+                    </w:p>
+                  </w:txbxContent>
+                </v:textbox>
+              </v:shape>
+            </w:pict>
+          </mc:Fallback>
+        </mc:AlternateContent>
+      </w:r>
+      <w:r>
+        <w:rPr>
+          <w:rFonts w:cs="Arial"/>
+          <w:noProof/>
+        </w:rPr>
+        <mc:AlternateContent>
+          <mc:Choice Requires="wps">
+            <w:drawing>
+              <wp:anchor distT="45720" distB="45720" distL="114300" distR="114300" simplePos="0" relativeHeight="251661312" behindDoc="0" locked="0" layoutInCell="1" allowOverlap="1" wp14:anchorId="2DA9D234" wp14:editId="464D5F7D">
+                <wp:simplePos x="0" y="0"/>
+                <wp:positionH relativeFrom="column">
+                  <wp:posOffset>1022350</wp:posOffset>
+                </wp:positionH>
+                <wp:positionV relativeFrom="paragraph">
+                  <wp:posOffset>1336039</wp:posOffset>
+                </wp:positionV>
+                <wp:extent cx="1200150" cy="122049"/>
+                <wp:effectExtent l="0" t="0" r="0" b="0"/>
+                <wp:wrapNone/>
+                <wp:docPr id="2" name="Text Box 2"/>
+                <wp:cNvGraphicFramePr>
+                  <a:graphicFrameLocks xmlns:a="http://schemas.openxmlformats.org/drawingml/2006/main"/>
+                </wp:cNvGraphicFramePr>
+                <a:graphic xmlns:a="http://schemas.openxmlformats.org/drawingml/2006/main">
+                  <a:graphicData uri="http://schemas.microsoft.com/office/word/2010/wordprocessingShape">
+                    <wps:wsp>
+                      <wps:cNvSpPr txBox="1">
+                        <a:spLocks noChangeArrowheads="1"/>
+                      </wps:cNvSpPr>
+                      <wps:spPr bwMode="auto">
+                        <a:xfrm>
+                          <a:off x="0" y="0"/>
+                          <a:ext cx="1200150" cy="122049"/>
+                        </a:xfrm>
+                        <a:prstGeom prst="rect">
+                          <a:avLst/>
+                        </a:prstGeom>
+                        <a:solidFill>
+                          <a:schemeClr val="bg1">
+                            <a:lumMod val="95000"/>
+                          </a:schemeClr>
+                        </a:solidFill>
+                        <a:ln w="9525">
+                          <a:noFill/>
+                          <a:miter lim="800000"/>
+                          <a:headEnd/>
+                          <a:tailEnd/>
+                        </a:ln>
+                      </wps:spPr>
+                      <wps:txbx>
+                        <w:txbxContent>
+                          <w:p>
+                            <w:pPr>
+                              <w:spacing w:before="0" w:after="0" w:line="240" w:lineRule="auto"/>
+                              <w:rPr>
+                                <w:sz w:val="16"/>
+                                <w:szCs w:val="16"/>
+                              </w:rPr>
+                            </w:pPr>
+                            <w:r>
+                              <w:rPr>
+                                <w:sz w:val="16"/>
+                                <w:szCs w:val="16"/>
+                              </w:rPr>
+                              <w:t>Lab 3</w:t>
+                            </w:r>
+                            <w:r>
+                              <w:rPr>
+                                <w:sz w:val="16"/>
+                                <w:szCs w:val="16"/>
+                              </w:rPr>
+                              <w:t>\data</w:t>
+                            </w:r>
+                          </w:p>
+                        </w:txbxContent>
+                      </wps:txbx>
+                      <wps:bodyPr rot="0" vert="horz" wrap="square" lIns="0" tIns="0" rIns="0" bIns="0" anchor="t" anchorCtr="0">
+                        <a:noAutofit/>
+                      </wps:bodyPr>
+                    </wps:wsp>
+                  </a:graphicData>
+                </a:graphic>
+                <wp14:sizeRelH relativeFrom="margin">
+                  <wp14:pctWidth>0</wp14:pctWidth>
+                </wp14:sizeRelH>
+                <wp14:sizeRelV relativeFrom="margin">
+                  <wp14:pctHeight>0</wp14:pctHeight>
+                </wp14:sizeRelV>
+              </wp:anchor>
+            </w:drawing>
+          </mc:Choice>
+          <mc:Fallback>
+            <w:pict>
+              <v:shape w14:anchorId="2DA9D234" id="_x0000_s1027" type="#_x0000_t202" style="position:absolute;margin-left:80.5pt;margin-top:105.2pt;width:94.5pt;height:9.6pt;z-index:251661312;visibility:visible;mso-wrap-style:square;mso-width-percent:0;mso-height-percent:0;mso-wrap-distance-left:9pt;mso-wrap-distance-top:3.6pt;mso-wrap-distance-right:9pt;mso-wrap-distance-bottom:3.6pt;mso-position-horizontal:absolute;mso-position-horizontal-relative:text;mso-position-vertical:absolute;mso-position-vertical-relative:text;mso-width-percent:0;mso-height-percent:0;mso-width-relative:margin;mso-height-relative:margin;v-text-anchor:top" o:gfxdata="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" fillcolor="#f2f2f2 [3052]" stroked="f">
+                <v:textbox inset="0,0,0,0">
+                  <w:txbxContent>
+                    <w:p>
+                      <w:pPr>
+                        <w:spacing w:before="0" w:after="0" w:line="240" w:lineRule="auto"/>
+                        <w:rPr>
+                          <w:sz w:val="16"/>
+                          <w:szCs w:val="16"/>
+                        </w:rPr>
+                      </w:pPr>
+                      <w:r>
+                        <w:rPr>
+                          <w:sz w:val="16"/>
+                          <w:szCs w:val="16"/>
+                        </w:rPr>
+                        <w:t>Lab 3</w:t>
+                      </w:r>
+                      <w:r>
+                        <w:rPr>
+                          <w:sz w:val="16"/>
+                          <w:szCs w:val="16"/>
+                        </w:rPr>
+                        <w:t>\data</w:t>
+                      </w:r>
+                    </w:p>
+                  </w:txbxContent>
+                </v:textbox>
+              </v:shape>
+            </w:pict>
+          </mc:Fallback>
+        </mc:AlternateContent>
+      </w:r>
+      <w:r>
+        <w:rPr>
+          <w:rFonts w:cs="Arial"/>
+          <w:noProof/>
+        </w:rPr>
+        <mc:AlternateContent>
+          <mc:Choice Requires="wps">
+            <w:drawing>
+              <wp:anchor distT="45720" distB="45720" distL="114300" distR="114300" simplePos="0" relativeHeight="251659264" behindDoc="0" locked="0" layoutInCell="1" allowOverlap="1" wp14:anchorId="18AF6CF0" wp14:editId="4E9BA968">
                 <wp:simplePos x="0" y="0"/>
                 <wp:positionH relativeFrom="column">
                   <wp:posOffset>1651000</wp:posOffset>
@@ -1734,16 +1980,23 @@
                             <w:pPr>
                               <w:spacing w:before="0" w:after="0" w:line="240" w:lineRule="auto"/>
                               <w:rPr>
-                                <w:sz w:val="14"/>
-                                <w:szCs w:val="14"/>
+                                <w:sz w:val="16"/>
+                                <w:szCs w:val="16"/>
                               </w:rPr>
                             </w:pPr>
                             <w:r>
                               <w:rPr>
-                                <w:sz w:val="14"/>
-                                <w:szCs w:val="14"/>
+                                <w:sz w:val="16"/>
+                                <w:szCs w:val="16"/>
                               </w:rPr>
                               <w:t>Lab 3</w:t>
+                            </w:r>
+                            <w:r>
+                              <w:rPr>
+                                <w:sz w:val="16"/>
+                                <w:szCs w:val="16"/>
+                              </w:rPr>
+                              <w:t>\data</w:t>
                             </w:r>
                           </w:p>
                         </w:txbxContent>
@@ -1765,27 +2018,30 @@
           </mc:Choice>
           <mc:Fallback>
             <w:pict>
-              <v:shapetype w14:anchorId="18AF6CF0" id="_x0000_t202" coordsize="21600,21600" o:spt="202" path="m,l,21600r21600,l21600,xe">
-                <v:stroke joinstyle="miter"/>
-                <v:path gradientshapeok="t" o:connecttype="rect"/>
-              </v:shapetype>
-              <v:shape id="Text Box 2" o:spid="_x0000_s1026" type="#_x0000_t202" style="position:absolute;margin-left:130pt;margin-top:50.7pt;width:88.5pt;height:9pt;z-index:251659264;visibility:visible;mso-wrap-style:square;mso-width-percent:0;mso-height-percent:0;mso-wrap-distance-left:9pt;mso-wrap-distance-top:3.6pt;mso-wrap-distance-right:9pt;mso-wrap-distance-bottom:3.6pt;mso-position-horizontal:absolute;mso-position-horizontal-relative:text;mso-position-vertical:absolute;mso-position-vertical-relative:text;mso-width-percent:0;mso-height-percent:0;mso-width-relative:margin;mso-height-relative:margin;v-text-anchor:top" o:gfxdata="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" fillcolor="white [3212]" stroked="f">
+              <v:shape w14:anchorId="18AF6CF0" id="_x0000_s1028" type="#_x0000_t202" style="position:absolute;margin-left:130pt;margin-top:50.7pt;width:88.5pt;height:9pt;z-index:251659264;visibility:visible;mso-wrap-style:square;mso-width-percent:0;mso-height-percent:0;mso-wrap-distance-left:9pt;mso-wrap-distance-top:3.6pt;mso-wrap-distance-right:9pt;mso-wrap-distance-bottom:3.6pt;mso-position-horizontal:absolute;mso-position-horizontal-relative:text;mso-position-vertical:absolute;mso-position-vertical-relative:text;mso-width-percent:0;mso-height-percent:0;mso-width-relative:margin;mso-height-relative:margin;v-text-anchor:top" o:gfxdata="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" fillcolor="white [3212]" stroked="f">
                 <v:textbox inset="0,0,0,0">
                   <w:txbxContent>
                     <w:p>
                       <w:pPr>
                         <w:spacing w:before="0" w:after="0" w:line="240" w:lineRule="auto"/>
                         <w:rPr>
-                          <w:sz w:val="14"/>
-                          <w:szCs w:val="14"/>
+                          <w:sz w:val="16"/>
+                          <w:szCs w:val="16"/>
                         </w:rPr>
                       </w:pPr>
                       <w:r>
                         <w:rPr>
-                          <w:sz w:val="14"/>
-                          <w:szCs w:val="14"/>
+                          <w:sz w:val="16"/>
+                          <w:szCs w:val="16"/>
                         </w:rPr>
                         <w:t>Lab 3</w:t>
+                      </w:r>
+                      <w:r>
+                        <w:rPr>
+                          <w:sz w:val="16"/>
+                          <w:szCs w:val="16"/>
+                        </w:rPr>
+                        <w:t>\data</w:t>
                       </w:r>
                     </w:p>
                   </w:txbxContent>
@@ -1801,9 +2057,9 @@
           <w:noProof/>
         </w:rPr>
         <w:drawing>
-          <wp:inline distT="0" distB="0" distL="0" distR="0" wp14:anchorId="40C88B83" wp14:editId="689CECB7">
-            <wp:extent cx="5257799" cy="2437929"/>
-            <wp:effectExtent l="0" t="0" r="635" b="635"/>
+          <wp:inline distT="0" distB="0" distL="0" distR="0" wp14:anchorId="40C88B83" wp14:editId="69D4CFDB">
+            <wp:extent cx="5257165" cy="2437635"/>
+            <wp:effectExtent l="0" t="0" r="635" b="1270"/>
             <wp:docPr id="19" name="Picture 19"/>
             <wp:cNvGraphicFramePr>
               <a:graphicFrameLocks xmlns:a="http://schemas.openxmlformats.org/drawingml/2006/main" noChangeAspect="1"/>
@@ -1815,7 +2071,7 @@
                     <pic:cNvPr id="19" name="074617E.tmp"/>
                     <pic:cNvPicPr/>
                   </pic:nvPicPr>
-                  <pic:blipFill>
+                  <pic:blipFill rotWithShape="1">
                     <a:blip r:embed="rId13">
                       <a:extLst>
                         <a:ext uri="{28A0092B-C50C-407E-A947-70E740481C1C}">
@@ -1823,11 +2079,10 @@
                         </a:ext>
                       </a:extLst>
                     </a:blip>
-                    <a:stretch>
-                      <a:fillRect/>
-                    </a:stretch>
+                    <a:srcRect/>
+                    <a:stretch/>
                   </pic:blipFill>
-                  <pic:spPr>
+                  <pic:spPr bwMode="auto">
                     <a:xfrm>
                       <a:off x="0" y="0"/>
                       <a:ext cx="5281367" cy="2448857"/>
@@ -1835,6 +2090,14 @@
                     <a:prstGeom prst="rect">
                       <a:avLst/>
                     </a:prstGeom>
+                    <a:ln>
+                      <a:noFill/>
+                    </a:ln>
+                    <a:extLst>
+                      <a:ext uri="{53640926-AAD7-44D8-BBD7-CCE9431645EC}">
+                        <a14:shadowObscured xmlns:a14="http://schemas.microsoft.com/office/drawing/2010/main"/>
+                      </a:ext>
+                    </a:extLst>
                   </pic:spPr>
                 </pic:pic>
               </a:graphicData>
@@ -2017,6 +2280,130 @@
           <w:noProof/>
         </w:rPr>
         <w:lastRenderedPageBreak/>
+        <mc:AlternateContent>
+          <mc:Choice Requires="wps">
+            <w:drawing>
+              <wp:anchor distT="45720" distB="45720" distL="114300" distR="114300" simplePos="0" relativeHeight="251663360" behindDoc="0" locked="0" layoutInCell="1" allowOverlap="1" wp14:anchorId="6B30388F" wp14:editId="767FA671">
+                <wp:simplePos x="0" y="0"/>
+                <wp:positionH relativeFrom="column">
+                  <wp:posOffset>412750</wp:posOffset>
+                </wp:positionH>
+                <wp:positionV relativeFrom="paragraph">
+                  <wp:posOffset>920750</wp:posOffset>
+                </wp:positionV>
+                <wp:extent cx="781050" cy="122049"/>
+                <wp:effectExtent l="0" t="0" r="0" b="0"/>
+                <wp:wrapNone/>
+                <wp:docPr id="4" name="Text Box 4"/>
+                <wp:cNvGraphicFramePr>
+                  <a:graphicFrameLocks xmlns:a="http://schemas.openxmlformats.org/drawingml/2006/main"/>
+                </wp:cNvGraphicFramePr>
+                <a:graphic xmlns:a="http://schemas.openxmlformats.org/drawingml/2006/main">
+                  <a:graphicData uri="http://schemas.microsoft.com/office/word/2010/wordprocessingShape">
+                    <wps:wsp>
+                      <wps:cNvSpPr txBox="1">
+                        <a:spLocks noChangeArrowheads="1"/>
+                      </wps:cNvSpPr>
+                      <wps:spPr bwMode="auto">
+                        <a:xfrm>
+                          <a:off x="0" y="0"/>
+                          <a:ext cx="781050" cy="122049"/>
+                        </a:xfrm>
+                        <a:prstGeom prst="rect">
+                          <a:avLst/>
+                        </a:prstGeom>
+                        <a:solidFill>
+                          <a:schemeClr val="bg1"/>
+                        </a:solidFill>
+                        <a:ln w="9525">
+                          <a:noFill/>
+                          <a:miter lim="800000"/>
+                          <a:headEnd/>
+                          <a:tailEnd/>
+                        </a:ln>
+                      </wps:spPr>
+                      <wps:txbx>
+                        <w:txbxContent>
+                          <w:p>
+                            <w:pPr>
+                              <w:spacing w:before="0" w:after="0" w:line="240" w:lineRule="auto"/>
+                              <w:rPr>
+                                <w:sz w:val="16"/>
+                                <w:szCs w:val="16"/>
+                              </w:rPr>
+                            </w:pPr>
+                            <w:r>
+                              <w:rPr>
+                                <w:sz w:val="16"/>
+                                <w:szCs w:val="16"/>
+                              </w:rPr>
+                              <w:t>Lab 3</w:t>
+                            </w:r>
+                            <w:r>
+                              <w:rPr>
+                                <w:sz w:val="16"/>
+                                <w:szCs w:val="16"/>
+                              </w:rPr>
+                              <w:t>\data</w:t>
+                            </w:r>
+                          </w:p>
+                        </w:txbxContent>
+                      </wps:txbx>
+                      <wps:bodyPr rot="0" vert="horz" wrap="square" lIns="0" tIns="0" rIns="0" bIns="0" anchor="t" anchorCtr="0">
+                        <a:noAutofit/>
+                      </wps:bodyPr>
+                    </wps:wsp>
+                  </a:graphicData>
+                </a:graphic>
+                <wp14:sizeRelH relativeFrom="margin">
+                  <wp14:pctWidth>0</wp14:pctWidth>
+                </wp14:sizeRelH>
+                <wp14:sizeRelV relativeFrom="margin">
+                  <wp14:pctHeight>0</wp14:pctHeight>
+                </wp14:sizeRelV>
+              </wp:anchor>
+            </w:drawing>
+          </mc:Choice>
+          <mc:Fallback>
+            <w:pict>
+              <v:shape w14:anchorId="6B30388F" id="Text Box 4" o:spid="_x0000_s1029" type="#_x0000_t202" style="position:absolute;margin-left:32.5pt;margin-top:72.5pt;width:61.5pt;height:9.6pt;z-index:251663360;visibility:visible;mso-wrap-style:square;mso-width-percent:0;mso-height-percent:0;mso-wrap-distance-left:9pt;mso-wrap-distance-top:3.6pt;mso-wrap-distance-right:9pt;mso-wrap-distance-bottom:3.6pt;mso-position-horizontal:absolute;mso-position-horizontal-relative:text;mso-position-vertical:absolute;mso-position-vertical-relative:text;mso-width-percent:0;mso-height-percent:0;mso-width-relative:margin;mso-height-relative:margin;v-text-anchor:top" o:gfxdata="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" fillcolor="white [3212]" stroked="f">
+                <v:textbox inset="0,0,0,0">
+                  <w:txbxContent>
+                    <w:p>
+                      <w:pPr>
+                        <w:spacing w:before="0" w:after="0" w:line="240" w:lineRule="auto"/>
+                        <w:rPr>
+                          <w:sz w:val="16"/>
+                          <w:szCs w:val="16"/>
+                        </w:rPr>
+                      </w:pPr>
+                      <w:r>
+                        <w:rPr>
+                          <w:sz w:val="16"/>
+                          <w:szCs w:val="16"/>
+                        </w:rPr>
+                        <w:t>Lab 3</w:t>
+                      </w:r>
+                      <w:r>
+                        <w:rPr>
+                          <w:sz w:val="16"/>
+                          <w:szCs w:val="16"/>
+                        </w:rPr>
+                        <w:t>\data</w:t>
+                      </w:r>
+                    </w:p>
+                  </w:txbxContent>
+                </v:textbox>
+              </v:shape>
+            </w:pict>
+          </mc:Fallback>
+        </mc:AlternateContent>
+      </w:r>
+      <w:r>
+        <w:rPr>
+          <w:rFonts w:cs="Arial"/>
+          <w:noProof/>
+        </w:rPr>
         <w:t xml:space="preserve"> </w:t>
       </w:r>
       <w:r>
@@ -2364,11 +2751,11 @@
       <w:pPr>
         <w:pStyle w:val="Stepheader-GIS"/>
       </w:pPr>
-      <w:bookmarkStart w:id="4" w:name="_Toc289329082"/>
+      <w:bookmarkStart w:id="3" w:name="_Toc289329082"/>
       <w:r>
         <w:t>Identifying layer source paths</w:t>
       </w:r>
-      <w:bookmarkEnd w:id="4"/>
+      <w:bookmarkEnd w:id="3"/>
     </w:p>
     <w:p>
       <w:r>
@@ -2518,6 +2905,12 @@
         <w:t>Lab 3</w:t>
       </w:r>
       <w:r>
+        <w:rPr>
+          <w:i/>
+        </w:rPr>
+        <w:t>\data</w:t>
+      </w:r>
+      <w:r>
         <w:t xml:space="preserve">. The other vectors layers (Roads, Water and Parks) are also located in </w:t>
       </w:r>
       <w:proofErr w:type="gramStart"/>
@@ -2542,6 +2935,12 @@
           <w:i/>
         </w:rPr>
         <w:t>Lab 3</w:t>
+      </w:r>
+      <w:r>
+        <w:rPr>
+          <w:i/>
+        </w:rPr>
+        <w:t>\data</w:t>
       </w:r>
       <w:r>
         <w:t xml:space="preserve"> folder. Remember that ArcMap does not store </w:t>
@@ -2595,6 +2994,13 @@
         <w:t>Lab 3</w:t>
       </w:r>
       <w:r>
+        <w:rPr>
+          <w:i/>
+          <w:iCs/>
+        </w:rPr>
+        <w:t>\data</w:t>
+      </w:r>
+      <w:r>
         <w:t xml:space="preserve"> folder and grabs all the </w:t>
       </w:r>
       <w:r>
@@ -2623,10 +3029,10 @@
         </w:rPr>
         <w:lastRenderedPageBreak/>
         <w:drawing>
-          <wp:inline distT="0" distB="0" distL="0" distR="0" wp14:anchorId="1ECF18FD" wp14:editId="09FE7516">
-            <wp:extent cx="3924848" cy="2695951"/>
-            <wp:effectExtent l="0" t="0" r="0" b="9525"/>
-            <wp:docPr id="11" name="Picture 11"/>
+          <wp:inline distT="0" distB="0" distL="0" distR="0" wp14:anchorId="697F8735" wp14:editId="46AC896E">
+            <wp:extent cx="2828925" cy="3305175"/>
+            <wp:effectExtent l="0" t="0" r="9525" b="9525"/>
+            <wp:docPr id="38" name="Picture 38"/>
             <wp:cNvGraphicFramePr>
               <a:graphicFrameLocks xmlns:a="http://schemas.openxmlformats.org/drawingml/2006/main" noChangeAspect="1"/>
             </wp:cNvGraphicFramePr>
@@ -2634,17 +3040,11 @@
               <a:graphicData uri="http://schemas.openxmlformats.org/drawingml/2006/picture">
                 <pic:pic xmlns:pic="http://schemas.openxmlformats.org/drawingml/2006/picture">
                   <pic:nvPicPr>
-                    <pic:cNvPr id="11" name="D2093A3.tmp"/>
+                    <pic:cNvPr id="1" name=""/>
                     <pic:cNvPicPr/>
                   </pic:nvPicPr>
                   <pic:blipFill>
-                    <a:blip r:embed="rId20">
-                      <a:extLst>
-                        <a:ext uri="{28A0092B-C50C-407E-A947-70E740481C1C}">
-                          <a14:useLocalDpi xmlns:a14="http://schemas.microsoft.com/office/drawing/2010/main" val="0"/>
-                        </a:ext>
-                      </a:extLst>
-                    </a:blip>
+                    <a:blip r:embed="rId20"/>
                     <a:stretch>
                       <a:fillRect/>
                     </a:stretch>
@@ -2652,7 +3052,7 @@
                   <pic:spPr>
                     <a:xfrm>
                       <a:off x="0" y="0"/>
-                      <a:ext cx="3924848" cy="2695951"/>
+                      <a:ext cx="2828925" cy="3305175"/>
                     </a:xfrm>
                     <a:prstGeom prst="rect">
                       <a:avLst/>
@@ -2692,11 +3092,11 @@
       <w:pPr>
         <w:pStyle w:val="Stepheader-GIS"/>
       </w:pPr>
-      <w:bookmarkStart w:id="5" w:name="_Toc289329083"/>
+      <w:bookmarkStart w:id="4" w:name="_Toc289329083"/>
       <w:r>
         <w:t>Creating a File Geodatabase</w:t>
       </w:r>
-      <w:bookmarkEnd w:id="5"/>
+      <w:bookmarkEnd w:id="4"/>
     </w:p>
     <w:p>
       <w:r>
@@ -2810,6 +3210,7 @@
         <w:rPr>
           <w:noProof/>
         </w:rPr>
+        <w:lastRenderedPageBreak/>
         <w:drawing>
           <wp:inline distT="0" distB="0" distL="0" distR="0" wp14:anchorId="01DE71F0" wp14:editId="4DC5A65B">
             <wp:extent cx="5286375" cy="2152650"/>
@@ -2884,7 +3285,6 @@
         <w:rPr>
           <w:b/>
         </w:rPr>
-        <w:lastRenderedPageBreak/>
         <w:t>Right-click</w:t>
       </w:r>
       <w:r>
@@ -3186,11 +3586,11 @@
       <w:pPr>
         <w:pStyle w:val="Stepheader-GIS"/>
       </w:pPr>
-      <w:bookmarkStart w:id="6" w:name="_Toc289329084"/>
+      <w:bookmarkStart w:id="5" w:name="_Toc289329084"/>
       <w:r>
         <w:t>Migrating files from one format to another</w:t>
       </w:r>
-      <w:bookmarkEnd w:id="6"/>
+      <w:bookmarkEnd w:id="5"/>
     </w:p>
     <w:p>
       <w:pPr>
@@ -3476,7 +3876,13 @@
       </w:r>
       <w:proofErr w:type="gramEnd"/>
       <w:r>
-        <w:t xml:space="preserve"> that a </w:t>
+        <w:t xml:space="preserve"> </w:t>
+      </w:r>
+      <w:r>
+        <w:t xml:space="preserve">to know </w:t>
+      </w:r>
+      <w:r>
+        <w:t xml:space="preserve">that a </w:t>
       </w:r>
       <w:r>
         <w:rPr>
@@ -3486,7 +3892,19 @@
         <w:t>map projection</w:t>
       </w:r>
       <w:r>
-        <w:t xml:space="preserve"> is a set of equations used to convert locations between the Earth’s surface—a three-dimensional spheroid—and a two-dimensional plane (i.e. a flat map.))</w:t>
+        <w:t xml:space="preserve"> is a set of equations used to convert locations </w:t>
+      </w:r>
+      <w:r>
+        <w:t>from</w:t>
+      </w:r>
+      <w:r>
+        <w:t xml:space="preserve"> the Earth’s surface—a three-dimensional spheroid—</w:t>
+      </w:r>
+      <w:r>
+        <w:t>to</w:t>
+      </w:r>
+      <w:r>
+        <w:t xml:space="preserve"> a two-dimensional plane (i.e. a flat map.))</w:t>
       </w:r>
     </w:p>
     <w:p>
@@ -3616,7 +4034,15 @@
     </w:p>
     <w:p>
       <w:r>
-        <w:t xml:space="preserve">If you expand you folder connection in ArcCatalog, you should see the newly created Vector_data dataset. </w:t>
+        <w:t xml:space="preserve">If you expand </w:t>
+      </w:r>
+      <w:proofErr w:type="gramStart"/>
+      <w:r>
+        <w:t>you</w:t>
+      </w:r>
+      <w:proofErr w:type="gramEnd"/>
+      <w:r>
+        <w:t xml:space="preserve"> folder connection in ArcCatalog, you should see the newly created Vector_data dataset. </w:t>
       </w:r>
     </w:p>
     <w:p>
@@ -3628,9 +4054,9 @@
           <w:noProof/>
         </w:rPr>
         <w:drawing>
-          <wp:inline distT="0" distB="0" distL="0" distR="0" wp14:anchorId="33117296" wp14:editId="3F65A18F">
-            <wp:extent cx="6115904" cy="1343212"/>
-            <wp:effectExtent l="0" t="0" r="0" b="9525"/>
+          <wp:inline distT="0" distB="0" distL="0" distR="0" wp14:anchorId="33117296" wp14:editId="2D16DCA9">
+            <wp:extent cx="6115053" cy="1044575"/>
+            <wp:effectExtent l="0" t="0" r="0" b="3175"/>
             <wp:docPr id="22" name="Picture 22"/>
             <wp:cNvGraphicFramePr>
               <a:graphicFrameLocks xmlns:a="http://schemas.openxmlformats.org/drawingml/2006/main" noChangeAspect="1"/>
@@ -3642,7 +4068,7 @@
                     <pic:cNvPr id="22" name="D201026.tmp"/>
                     <pic:cNvPicPr/>
                   </pic:nvPicPr>
-                  <pic:blipFill>
+                  <pic:blipFill rotWithShape="1">
                     <a:blip r:embed="rId28">
                       <a:extLst>
                         <a:ext uri="{28A0092B-C50C-407E-A947-70E740481C1C}">
@@ -3650,18 +4076,25 @@
                         </a:ext>
                       </a:extLst>
                     </a:blip>
-                    <a:stretch>
-                      <a:fillRect/>
-                    </a:stretch>
+                    <a:srcRect t="22222"/>
+                    <a:stretch/>
                   </pic:blipFill>
-                  <pic:spPr>
+                  <pic:spPr bwMode="auto">
                     <a:xfrm>
                       <a:off x="0" y="0"/>
-                      <a:ext cx="6115904" cy="1343212"/>
+                      <a:ext cx="6115904" cy="1044720"/>
                     </a:xfrm>
                     <a:prstGeom prst="rect">
                       <a:avLst/>
                     </a:prstGeom>
+                    <a:ln>
+                      <a:noFill/>
+                    </a:ln>
+                    <a:extLst>
+                      <a:ext uri="{53640926-AAD7-44D8-BBD7-CCE9431645EC}">
+                        <a14:shadowObscured xmlns:a14="http://schemas.microsoft.com/office/drawing/2010/main"/>
+                      </a:ext>
+                    </a:extLst>
                   </pic:spPr>
                 </pic:pic>
               </a:graphicData>
@@ -3673,6 +4106,7 @@
     <w:p/>
     <w:p>
       <w:r>
+        <w:lastRenderedPageBreak/>
         <w:t>Next, you will copy all three vector files to this dataset.</w:t>
       </w:r>
     </w:p>
@@ -3879,6 +4313,9 @@
         <w:t xml:space="preserve">connection </w:t>
       </w:r>
       <w:r>
+        <w:t xml:space="preserve">and the data subfolder </w:t>
+      </w:r>
+      <w:r>
         <w:t xml:space="preserve">(remember that it is accessed from the </w:t>
       </w:r>
       <w:r>
@@ -4004,11 +4441,12 @@
         <w:rPr>
           <w:noProof/>
         </w:rPr>
+        <w:lastRenderedPageBreak/>
         <w:drawing>
-          <wp:inline distT="0" distB="0" distL="0" distR="0" wp14:anchorId="11480CCD" wp14:editId="141FCDB9">
-            <wp:extent cx="5001323" cy="1552792"/>
-            <wp:effectExtent l="0" t="0" r="0" b="9525"/>
-            <wp:docPr id="24" name="Picture 24"/>
+          <wp:inline distT="0" distB="0" distL="0" distR="0" wp14:anchorId="3C95E6EB" wp14:editId="5FCF33BE">
+            <wp:extent cx="4377858" cy="2324100"/>
+            <wp:effectExtent l="19050" t="19050" r="22860" b="19050"/>
+            <wp:docPr id="39" name="Picture 39"/>
             <wp:cNvGraphicFramePr>
               <a:graphicFrameLocks xmlns:a="http://schemas.openxmlformats.org/drawingml/2006/main" noChangeAspect="1"/>
             </wp:cNvGraphicFramePr>
@@ -4016,17 +4454,11 @@
               <a:graphicData uri="http://schemas.openxmlformats.org/drawingml/2006/picture">
                 <pic:pic xmlns:pic="http://schemas.openxmlformats.org/drawingml/2006/picture">
                   <pic:nvPicPr>
-                    <pic:cNvPr id="24" name="D204BC2.tmp"/>
+                    <pic:cNvPr id="1" name=""/>
                     <pic:cNvPicPr/>
                   </pic:nvPicPr>
                   <pic:blipFill>
-                    <a:blip r:embed="rId32">
-                      <a:extLst>
-                        <a:ext uri="{28A0092B-C50C-407E-A947-70E740481C1C}">
-                          <a14:useLocalDpi xmlns:a14="http://schemas.microsoft.com/office/drawing/2010/main" val="0"/>
-                        </a:ext>
-                      </a:extLst>
-                    </a:blip>
+                    <a:blip r:embed="rId32"/>
                     <a:stretch>
                       <a:fillRect/>
                     </a:stretch>
@@ -4034,11 +4466,16 @@
                   <pic:spPr>
                     <a:xfrm>
                       <a:off x="0" y="0"/>
-                      <a:ext cx="5001323" cy="1552792"/>
+                      <a:ext cx="4390693" cy="2330914"/>
                     </a:xfrm>
                     <a:prstGeom prst="rect">
                       <a:avLst/>
                     </a:prstGeom>
+                    <a:ln w="0">
+                      <a:solidFill>
+                        <a:schemeClr val="tx1"/>
+                      </a:solidFill>
+                    </a:ln>
                   </pic:spPr>
                 </pic:pic>
               </a:graphicData>
@@ -4072,7 +4509,6 @@
     </w:p>
     <w:p>
       <w:r>
-        <w:lastRenderedPageBreak/>
         <w:t xml:space="preserve">After </w:t>
       </w:r>
       <w:r>
@@ -4195,6 +4631,7 @@
         <w:rPr>
           <w:noProof/>
         </w:rPr>
+        <w:lastRenderedPageBreak/>
         <w:drawing>
           <wp:inline distT="0" distB="0" distL="0" distR="0" wp14:anchorId="3E3F1AF6" wp14:editId="15FA1880">
             <wp:extent cx="5305425" cy="3209925"/>
@@ -4356,6 +4793,13 @@
         <w:t>Lab 3</w:t>
       </w:r>
       <w:r>
+        <w:rPr>
+          <w:b/>
+          <w:bCs/>
+        </w:rPr>
+        <w:t>\data</w:t>
+      </w:r>
+      <w:r>
         <w:t xml:space="preserve"> connection folder and </w:t>
       </w:r>
       <w:r>
@@ -4381,6 +4825,117 @@
       <w:pPr>
         <w:pStyle w:val="Instructions"/>
       </w:pPr>
+      <w:r>
+        <w:rPr>
+          <w:noProof/>
+        </w:rPr>
+        <mc:AlternateContent>
+          <mc:Choice Requires="wps">
+            <w:drawing>
+              <wp:anchor distT="45720" distB="45720" distL="114300" distR="114300" simplePos="0" relativeHeight="251677696" behindDoc="0" locked="0" layoutInCell="1" allowOverlap="1" wp14:anchorId="6AD8264E" wp14:editId="237E45B6">
+                <wp:simplePos x="0" y="0"/>
+                <wp:positionH relativeFrom="column">
+                  <wp:posOffset>787400</wp:posOffset>
+                </wp:positionH>
+                <wp:positionV relativeFrom="paragraph">
+                  <wp:posOffset>388620</wp:posOffset>
+                </wp:positionV>
+                <wp:extent cx="1352550" cy="146050"/>
+                <wp:effectExtent l="0" t="0" r="0" b="6350"/>
+                <wp:wrapNone/>
+                <wp:docPr id="25" name="Text Box 25"/>
+                <wp:cNvGraphicFramePr>
+                  <a:graphicFrameLocks xmlns:a="http://schemas.openxmlformats.org/drawingml/2006/main"/>
+                </wp:cNvGraphicFramePr>
+                <a:graphic xmlns:a="http://schemas.openxmlformats.org/drawingml/2006/main">
+                  <a:graphicData uri="http://schemas.microsoft.com/office/word/2010/wordprocessingShape">
+                    <wps:wsp>
+                      <wps:cNvSpPr txBox="1">
+                        <a:spLocks noChangeArrowheads="1"/>
+                      </wps:cNvSpPr>
+                      <wps:spPr bwMode="auto">
+                        <a:xfrm>
+                          <a:off x="0" y="0"/>
+                          <a:ext cx="1352550" cy="146050"/>
+                        </a:xfrm>
+                        <a:prstGeom prst="rect">
+                          <a:avLst/>
+                        </a:prstGeom>
+                        <a:solidFill>
+                          <a:schemeClr val="bg1">
+                            <a:lumMod val="85000"/>
+                          </a:schemeClr>
+                        </a:solidFill>
+                        <a:ln w="9525">
+                          <a:noFill/>
+                          <a:miter lim="800000"/>
+                          <a:headEnd/>
+                          <a:tailEnd/>
+                        </a:ln>
+                      </wps:spPr>
+                      <wps:txbx>
+                        <w:txbxContent>
+                          <w:p>
+                            <w:pPr>
+                              <w:spacing w:before="0" w:after="0" w:line="240" w:lineRule="auto"/>
+                              <w:rPr>
+                                <w:sz w:val="16"/>
+                                <w:szCs w:val="16"/>
+                              </w:rPr>
+                            </w:pPr>
+                            <w:r>
+                              <w:rPr>
+                                <w:sz w:val="16"/>
+                                <w:szCs w:val="16"/>
+                              </w:rPr>
+                              <w:t>data</w:t>
+                            </w:r>
+                          </w:p>
+                        </w:txbxContent>
+                      </wps:txbx>
+                      <wps:bodyPr rot="0" vert="horz" wrap="square" lIns="0" tIns="0" rIns="0" bIns="0" anchor="t" anchorCtr="0">
+                        <a:noAutofit/>
+                      </wps:bodyPr>
+                    </wps:wsp>
+                  </a:graphicData>
+                </a:graphic>
+                <wp14:sizeRelH relativeFrom="margin">
+                  <wp14:pctWidth>0</wp14:pctWidth>
+                </wp14:sizeRelH>
+                <wp14:sizeRelV relativeFrom="margin">
+                  <wp14:pctHeight>0</wp14:pctHeight>
+                </wp14:sizeRelV>
+              </wp:anchor>
+            </w:drawing>
+          </mc:Choice>
+          <mc:Fallback>
+            <w:pict>
+              <v:shape w14:anchorId="6AD8264E" id="Text Box 25" o:spid="_x0000_s1030" type="#_x0000_t202" style="position:absolute;margin-left:62pt;margin-top:30.6pt;width:106.5pt;height:11.5pt;z-index:251677696;visibility:visible;mso-wrap-style:square;mso-width-percent:0;mso-height-percent:0;mso-wrap-distance-left:9pt;mso-wrap-distance-top:3.6pt;mso-wrap-distance-right:9pt;mso-wrap-distance-bottom:3.6pt;mso-position-horizontal:absolute;mso-position-horizontal-relative:text;mso-position-vertical:absolute;mso-position-vertical-relative:text;mso-width-percent:0;mso-height-percent:0;mso-width-relative:margin;mso-height-relative:margin;v-text-anchor:top" o:gfxdata="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" fillcolor="#d8d8d8 [2732]" stroked="f">
+                <v:textbox inset="0,0,0,0">
+                  <w:txbxContent>
+                    <w:p>
+                      <w:pPr>
+                        <w:spacing w:before="0" w:after="0" w:line="240" w:lineRule="auto"/>
+                        <w:rPr>
+                          <w:sz w:val="16"/>
+                          <w:szCs w:val="16"/>
+                        </w:rPr>
+                      </w:pPr>
+                      <w:r>
+                        <w:rPr>
+                          <w:sz w:val="16"/>
+                          <w:szCs w:val="16"/>
+                        </w:rPr>
+                        <w:t>data</w:t>
+                      </w:r>
+                    </w:p>
+                  </w:txbxContent>
+                </v:textbox>
+              </v:shape>
+            </w:pict>
+          </mc:Fallback>
+        </mc:AlternateContent>
+      </w:r>
       <w:r>
         <w:rPr>
           <w:noProof/>
@@ -4476,7 +5031,6 @@
     </w:p>
     <w:p>
       <w:r>
-        <w:lastRenderedPageBreak/>
         <w:t>After 10 seconds or so</w:t>
       </w:r>
       <w:r>
@@ -4553,11 +5107,12 @@
       <w:pPr>
         <w:pStyle w:val="Stepheader-GIS"/>
       </w:pPr>
-      <w:bookmarkStart w:id="7" w:name="_Toc289329085"/>
-      <w:r>
+      <w:bookmarkStart w:id="6" w:name="_Toc289329085"/>
+      <w:r>
+        <w:lastRenderedPageBreak/>
         <w:t>Removing GIS files from a workspace</w:t>
       </w:r>
-      <w:bookmarkEnd w:id="7"/>
+      <w:bookmarkEnd w:id="6"/>
     </w:p>
     <w:p>
       <w:r>
@@ -4780,12 +5335,11 @@
         <w:rPr>
           <w:noProof/>
         </w:rPr>
-        <w:lastRenderedPageBreak/>
         <w:drawing>
-          <wp:inline distT="0" distB="0" distL="0" distR="0" wp14:anchorId="77B7D02F" wp14:editId="61BA8C24">
-            <wp:extent cx="4314825" cy="3124200"/>
-            <wp:effectExtent l="0" t="0" r="9525" b="0"/>
-            <wp:docPr id="14" name="Picture 14"/>
+          <wp:inline distT="0" distB="0" distL="0" distR="0" wp14:anchorId="1AC6EFE5" wp14:editId="06068F13">
+            <wp:extent cx="3530112" cy="2101850"/>
+            <wp:effectExtent l="0" t="0" r="0" b="0"/>
+            <wp:docPr id="41" name="Picture 41"/>
             <wp:cNvGraphicFramePr>
               <a:graphicFrameLocks xmlns:a="http://schemas.openxmlformats.org/drawingml/2006/main" noChangeAspect="1"/>
             </wp:cNvGraphicFramePr>
@@ -4805,12 +5359,11 @@
                   <pic:spPr>
                     <a:xfrm>
                       <a:off x="0" y="0"/>
-                      <a:ext cx="4314825" cy="3124200"/>
+                      <a:ext cx="3541726" cy="2108765"/>
                     </a:xfrm>
                     <a:prstGeom prst="rect">
                       <a:avLst/>
                     </a:prstGeom>
-                    <a:effectLst/>
                   </pic:spPr>
                 </pic:pic>
               </a:graphicData>
@@ -4823,11 +5376,11 @@
       <w:pPr>
         <w:pStyle w:val="Stepheader-GIS"/>
       </w:pPr>
-      <w:bookmarkStart w:id="8" w:name="_Toc289329086"/>
+      <w:bookmarkStart w:id="7" w:name="_Toc289329086"/>
       <w:r>
         <w:t>Fixing broken links in ArcMap</w:t>
       </w:r>
-      <w:bookmarkEnd w:id="8"/>
+      <w:bookmarkEnd w:id="7"/>
     </w:p>
     <w:p>
       <w:pPr>
@@ -4919,6 +5472,7 @@
         <w:rPr>
           <w:noProof/>
         </w:rPr>
+        <w:lastRenderedPageBreak/>
         <w:drawing>
           <wp:inline distT="0" distB="0" distL="0" distR="0" wp14:anchorId="4C9F1EAA" wp14:editId="0F683494">
             <wp:extent cx="1409700" cy="2152650"/>
@@ -4988,7 +5542,6 @@
         <w:rPr>
           <w:b/>
         </w:rPr>
-        <w:lastRenderedPageBreak/>
         <w:t>Right-click</w:t>
       </w:r>
       <w:r>
@@ -5108,10 +5661,13 @@
         <w:t xml:space="preserve">the </w:t>
       </w:r>
       <w:r>
-        <w:t>D</w:t>
-      </w:r>
-      <w:r>
-        <w:t xml:space="preserve">ata_managament_exercise folder (the shapefile you deleted in an earlier step). </w:t>
+        <w:t>Lab 3</w:t>
+      </w:r>
+      <w:r>
+        <w:t>\data</w:t>
+      </w:r>
+      <w:r>
+        <w:t xml:space="preserve"> folder (the shapefile you deleted in an earlier step). </w:t>
       </w:r>
       <w:r>
         <w:t>We</w:t>
@@ -5126,10 +5682,10 @@
           <w:noProof/>
         </w:rPr>
         <w:drawing>
-          <wp:inline distT="0" distB="0" distL="0" distR="0" wp14:anchorId="5857E600" wp14:editId="3F1F85F6">
-            <wp:extent cx="4620270" cy="924054"/>
-            <wp:effectExtent l="0" t="0" r="8890" b="9525"/>
-            <wp:docPr id="32" name="Picture 32"/>
+          <wp:inline distT="0" distB="0" distL="0" distR="0" wp14:anchorId="417FFD45" wp14:editId="7E1468DF">
+            <wp:extent cx="5200650" cy="2438400"/>
+            <wp:effectExtent l="0" t="0" r="0" b="0"/>
+            <wp:docPr id="42" name="Picture 42"/>
             <wp:cNvGraphicFramePr>
               <a:graphicFrameLocks xmlns:a="http://schemas.openxmlformats.org/drawingml/2006/main" noChangeAspect="1"/>
             </wp:cNvGraphicFramePr>
@@ -5137,29 +5693,30 @@
               <a:graphicData uri="http://schemas.openxmlformats.org/drawingml/2006/picture">
                 <pic:pic xmlns:pic="http://schemas.openxmlformats.org/drawingml/2006/picture">
                   <pic:nvPicPr>
-                    <pic:cNvPr id="32" name="D2042E8.tmp"/>
+                    <pic:cNvPr id="1" name=""/>
                     <pic:cNvPicPr/>
                   </pic:nvPicPr>
-                  <pic:blipFill>
-                    <a:blip r:embed="rId41">
-                      <a:extLst>
-                        <a:ext uri="{28A0092B-C50C-407E-A947-70E740481C1C}">
-                          <a14:useLocalDpi xmlns:a14="http://schemas.microsoft.com/office/drawing/2010/main" val="0"/>
-                        </a:ext>
-                      </a:extLst>
-                    </a:blip>
-                    <a:stretch>
-                      <a:fillRect/>
-                    </a:stretch>
+                  <pic:blipFill rotWithShape="1">
+                    <a:blip r:embed="rId41"/>
+                    <a:srcRect b="32808"/>
+                    <a:stretch/>
                   </pic:blipFill>
-                  <pic:spPr>
+                  <pic:spPr bwMode="auto">
                     <a:xfrm>
                       <a:off x="0" y="0"/>
-                      <a:ext cx="4620270" cy="924054"/>
+                      <a:ext cx="5200650" cy="2438400"/>
                     </a:xfrm>
                     <a:prstGeom prst="rect">
                       <a:avLst/>
                     </a:prstGeom>
+                    <a:ln>
+                      <a:noFill/>
+                    </a:ln>
+                    <a:extLst>
+                      <a:ext uri="{53640926-AAD7-44D8-BBD7-CCE9431645EC}">
+                        <a14:shadowObscured xmlns:a14="http://schemas.microsoft.com/office/drawing/2010/main"/>
+                      </a:ext>
+                    </a:extLst>
                   </pic:spPr>
                 </pic:pic>
               </a:graphicData>
@@ -5173,6 +5730,7 @@
         <w:pStyle w:val="Instructions"/>
       </w:pPr>
       <w:r>
+        <w:lastRenderedPageBreak/>
         <w:t xml:space="preserve">Click on the </w:t>
       </w:r>
       <w:r>
@@ -5384,7 +5942,12 @@
         <w:t>OK</w:t>
       </w:r>
       <w:r>
-        <w:t xml:space="preserve"> to close the Layer Properties </w:t>
+        <w:t xml:space="preserve"> to c</w:t>
+      </w:r>
+      <w:bookmarkStart w:id="8" w:name="_GoBack"/>
+      <w:bookmarkEnd w:id="8"/>
+      <w:r>
+        <w:t xml:space="preserve">lose the Layer Properties </w:t>
       </w:r>
       <w:r>
         <w:t>window.</w:t>
@@ -5448,12 +6011,11 @@
         <w:rPr>
           <w:noProof/>
         </w:rPr>
-        <w:lastRenderedPageBreak/>
         <w:drawing>
-          <wp:inline distT="0" distB="0" distL="0" distR="0" wp14:anchorId="396DCB41" wp14:editId="441B4DFC">
-            <wp:extent cx="2324424" cy="2429214"/>
+          <wp:inline distT="0" distB="0" distL="0" distR="0" wp14:anchorId="71E0E309" wp14:editId="7200D428">
+            <wp:extent cx="3314700" cy="2828925"/>
             <wp:effectExtent l="0" t="0" r="0" b="9525"/>
-            <wp:docPr id="35" name="Picture 35"/>
+            <wp:docPr id="43" name="Picture 43"/>
             <wp:cNvGraphicFramePr>
               <a:graphicFrameLocks xmlns:a="http://schemas.openxmlformats.org/drawingml/2006/main" noChangeAspect="1"/>
             </wp:cNvGraphicFramePr>
@@ -5461,29 +6023,30 @@
               <a:graphicData uri="http://schemas.openxmlformats.org/drawingml/2006/picture">
                 <pic:pic xmlns:pic="http://schemas.openxmlformats.org/drawingml/2006/picture">
                   <pic:nvPicPr>
-                    <pic:cNvPr id="35" name="D204FE2.tmp"/>
+                    <pic:cNvPr id="1" name=""/>
                     <pic:cNvPicPr/>
                   </pic:nvPicPr>
-                  <pic:blipFill>
-                    <a:blip r:embed="rId44">
-                      <a:extLst>
-                        <a:ext uri="{28A0092B-C50C-407E-A947-70E740481C1C}">
-                          <a14:useLocalDpi xmlns:a14="http://schemas.microsoft.com/office/drawing/2010/main" val="0"/>
-                        </a:ext>
-                      </a:extLst>
-                    </a:blip>
-                    <a:stretch>
-                      <a:fillRect/>
-                    </a:stretch>
+                  <pic:blipFill rotWithShape="1">
+                    <a:blip r:embed="rId44"/>
+                    <a:srcRect l="1695"/>
+                    <a:stretch/>
                   </pic:blipFill>
-                  <pic:spPr>
+                  <pic:spPr bwMode="auto">
                     <a:xfrm>
                       <a:off x="0" y="0"/>
-                      <a:ext cx="2324424" cy="2429214"/>
+                      <a:ext cx="3314700" cy="2828925"/>
                     </a:xfrm>
                     <a:prstGeom prst="rect">
                       <a:avLst/>
                     </a:prstGeom>
+                    <a:ln>
+                      <a:noFill/>
+                    </a:ln>
+                    <a:extLst>
+                      <a:ext uri="{53640926-AAD7-44D8-BBD7-CCE9431645EC}">
+                        <a14:shadowObscured xmlns:a14="http://schemas.microsoft.com/office/drawing/2010/main"/>
+                      </a:ext>
+                    </a:extLst>
                   </pic:spPr>
                 </pic:pic>
               </a:graphicData>
@@ -5601,6 +6164,7 @@
         <w:rPr>
           <w:noProof/>
         </w:rPr>
+        <w:lastRenderedPageBreak/>
         <w:drawing>
           <wp:inline distT="0" distB="0" distL="0" distR="0" wp14:anchorId="668BA06D" wp14:editId="1596544F">
             <wp:extent cx="1838325" cy="3409950"/>
@@ -5694,7 +6258,6 @@
         <w:rPr>
           <w:noProof/>
         </w:rPr>
-        <w:lastRenderedPageBreak/>
         <w:drawing>
           <wp:inline distT="0" distB="0" distL="0" distR="0" wp14:anchorId="432D24F4" wp14:editId="35EF7EB5">
             <wp:extent cx="2152650" cy="266700"/>
@@ -6943,8 +7506,11 @@
     <w:lsdException w:name="Table 3D effects 3" w:semiHidden="1" w:unhideWhenUsed="1"/>
     <w:lsdException w:name="Table Contemporary" w:semiHidden="1" w:unhideWhenUsed="1"/>
     <w:lsdException w:name="Table Elegant" w:semiHidden="1" w:unhideWhenUsed="1"/>
+    <w:lsdException w:name="Table Professional" w:semiHidden="1" w:unhideWhenUsed="1"/>
     <w:lsdException w:name="Table Subtle 1" w:semiHidden="1" w:unhideWhenUsed="1"/>
     <w:lsdException w:name="Table Subtle 2" w:semiHidden="1" w:unhideWhenUsed="1"/>
+    <w:lsdException w:name="Table Web 1" w:semiHidden="1" w:unhideWhenUsed="1"/>
+    <w:lsdException w:name="Table Web 2" w:semiHidden="1" w:unhideWhenUsed="1"/>
     <w:lsdException w:name="Table Web 3" w:semiHidden="1" w:unhideWhenUsed="1"/>
     <w:lsdException w:name="Balloon Text" w:semiHidden="1" w:unhideWhenUsed="1"/>
     <w:lsdException w:name="Table Grid" w:uiPriority="59"/>
@@ -7921,7 +8487,7 @@
 </file>
 
 <file path=customXml/itemProps2.xml><?xml version="1.0" encoding="utf-8"?>
-<ds:datastoreItem xmlns:ds="http://schemas.openxmlformats.org/officeDocument/2006/customXml" ds:itemID="{5552F038-CAAB-4F24-8CAC-A871BA1B115E}">
+<ds:datastoreItem xmlns:ds="http://schemas.openxmlformats.org/officeDocument/2006/customXml" ds:itemID="{008B8003-4561-4318-AB35-FCC84A1C82FA}">
   <ds:schemaRefs>
     <ds:schemaRef ds:uri="http://schemas.openxmlformats.org/officeDocument/2006/bibliography"/>
   </ds:schemaRefs>

</xml_diff>